<commit_message>
Actualización de Documentación Data Admin
</commit_message>
<xml_diff>
--- a/Documentacion Backend Exportación.docx
+++ b/Documentacion Backend Exportación.docx
@@ -55,49 +55,7 @@
         <w:jc w:val="both"/>
       </w:pPr>
       <w:r>
-        <w:t xml:space="preserve">El módulo de </w:t>
-      </w:r>
-      <w:r>
-        <w:t>ex</w:t>
-      </w:r>
-      <w:r>
-        <w:t xml:space="preserve">portación de archivos tiene como finalidad </w:t>
-      </w:r>
-      <w:r>
-        <w:t>llevar</w:t>
-      </w:r>
-      <w:r>
-        <w:t xml:space="preserve"> </w:t>
-      </w:r>
-      <w:r>
-        <w:t>del</w:t>
-      </w:r>
-      <w:r>
-        <w:t xml:space="preserve"> programa los datos </w:t>
-      </w:r>
-      <w:r>
-        <w:t xml:space="preserve">procesados ordenados y con las modificaciones hechas por el usuario, </w:t>
-      </w:r>
-      <w:r>
-        <w:t>de acuerdo a los requerimientos</w:t>
-      </w:r>
-      <w:r>
-        <w:t>,</w:t>
-      </w:r>
-      <w:r>
-        <w:t xml:space="preserve"> </w:t>
-      </w:r>
-      <w:r>
-        <w:t>y es</w:t>
-      </w:r>
-      <w:r>
-        <w:t xml:space="preserve"> </w:t>
-      </w:r>
-      <w:r>
-        <w:t>exportada en un formato de Excel para la fácil interpretación posterior</w:t>
-      </w:r>
-      <w:r>
-        <w:t>.</w:t>
+        <w:t>El módulo de exportación de archivos tiene como finalidad llevar del programa los datos procesados ordenados y con las modificaciones hechas por el usuario, de acuerdo a los requerimientos, y es exportada en un formato de Excel para la fácil interpretación posterior.</w:t>
       </w:r>
     </w:p>
     <w:p>
@@ -128,10 +86,7 @@
         <w:t>El Archivo de exportación</w:t>
       </w:r>
       <w:r>
-        <w:t xml:space="preserve"> </w:t>
-      </w:r>
-      <w:r>
-        <w:t xml:space="preserve">generado por el programa es un </w:t>
+        <w:t xml:space="preserve"> generado por el programa es un </w:t>
       </w:r>
       <w:r>
         <w:t>archivo en Formato Excel y contiene los siguientes campos: CURP, NOMBRE COMPLETO DEL BENEFICIARIO, TELÉFONO, CELULAR, VERIFICACIÓN DE ASISTENCIA AL EVENTO, USUARIO MODIFICADOR  O VERIFICADOR</w:t>
@@ -183,280 +138,234 @@
       <w:r>
         <w:t>” para su posible control de versiones.</w:t>
       </w:r>
+    </w:p>
+    <w:p>
+      <w:pPr>
+        <w:jc w:val="both"/>
+        <w:rPr>
+          <w:b/>
+        </w:rPr>
+      </w:pPr>
+    </w:p>
+    <w:p>
+      <w:pPr>
+        <w:jc w:val="both"/>
+        <w:rPr>
+          <w:b/>
+        </w:rPr>
+      </w:pPr>
+      <w:r>
+        <w:rPr>
+          <w:b/>
+        </w:rPr>
+        <w:t xml:space="preserve">UBICACIÓN DESTINO DE LOS DATOS EXPORTADOS </w:t>
+      </w:r>
+    </w:p>
+    <w:p>
+      <w:pPr>
+        <w:jc w:val="both"/>
+      </w:pPr>
+      <w:r>
+        <w:t xml:space="preserve">La ubicación final de los datos procesados </w:t>
+      </w:r>
+      <w:r>
+        <w:t>será el directorio que el usuario tenga designado para las descargas por default</w:t>
+      </w:r>
+      <w:r>
+        <w:t>.</w:t>
+      </w:r>
+    </w:p>
+    <w:p>
+      <w:pPr>
+        <w:jc w:val="both"/>
+      </w:pPr>
+    </w:p>
+    <w:p>
+      <w:pPr>
+        <w:jc w:val="both"/>
+        <w:rPr>
+          <w:b/>
+        </w:rPr>
+      </w:pPr>
+      <w:r>
+        <w:rPr>
+          <w:b/>
+        </w:rPr>
+        <w:t xml:space="preserve">RESTRICCIONES EN EL USO DEL MODULO DE </w:t>
+      </w:r>
+      <w:r>
+        <w:rPr>
+          <w:b/>
+        </w:rPr>
+        <w:t>EX</w:t>
+      </w:r>
+      <w:r>
+        <w:rPr>
+          <w:b/>
+        </w:rPr>
+        <w:t>PORTACIÓN</w:t>
+      </w:r>
+    </w:p>
+    <w:p>
+      <w:pPr>
+        <w:jc w:val="both"/>
+      </w:pPr>
+      <w:r>
+        <w:t xml:space="preserve">Cualquier usuario que tenga los derechos de </w:t>
+      </w:r>
+      <w:proofErr w:type="spellStart"/>
+      <w:r>
+        <w:t>Superusuario</w:t>
+      </w:r>
+      <w:proofErr w:type="spellEnd"/>
+      <w:r>
+        <w:t xml:space="preserve"> o Administrador puede acceder a este módulo.</w:t>
+      </w:r>
+    </w:p>
+    <w:p>
+      <w:pPr>
+        <w:jc w:val="both"/>
+      </w:pPr>
+    </w:p>
+    <w:p>
+      <w:pPr>
+        <w:jc w:val="both"/>
+        <w:rPr>
+          <w:b/>
+        </w:rPr>
+      </w:pPr>
+      <w:r>
+        <w:rPr>
+          <w:b/>
+        </w:rPr>
+        <w:t xml:space="preserve">INSTRUCCIONES DE USO DEL MÓDULO DE </w:t>
+      </w:r>
+      <w:r>
+        <w:rPr>
+          <w:b/>
+        </w:rPr>
+        <w:t>EX</w:t>
+      </w:r>
+      <w:r>
+        <w:rPr>
+          <w:b/>
+        </w:rPr>
+        <w:t xml:space="preserve">PORTACIÓN </w:t>
+      </w:r>
+    </w:p>
+    <w:p>
+      <w:pPr>
+        <w:jc w:val="both"/>
+      </w:pPr>
+      <w:r>
+        <w:t xml:space="preserve">Acceder desde la app a la ubicación del módulo desde la página principal del usuario </w:t>
+      </w:r>
+      <w:proofErr w:type="spellStart"/>
+      <w:r>
+        <w:t>Superusuario</w:t>
+      </w:r>
+      <w:proofErr w:type="spellEnd"/>
+      <w:r>
+        <w:t xml:space="preserve"> o </w:t>
+      </w:r>
+      <w:r>
+        <w:t>A</w:t>
+      </w:r>
+      <w:r>
+        <w:t xml:space="preserve">dministrador haciendo </w:t>
+      </w:r>
+      <w:proofErr w:type="spellStart"/>
+      <w:r>
+        <w:t>Click</w:t>
+      </w:r>
+      <w:proofErr w:type="spellEnd"/>
+      <w:r>
+        <w:t xml:space="preserve"> en el botón de Administración de Datos, dentro de la página ubicarse en el apartado </w:t>
+      </w:r>
+      <w:r>
+        <w:t>Ex</w:t>
+      </w:r>
+      <w:r>
+        <w:t xml:space="preserve">portar Documentos, dar </w:t>
+      </w:r>
+      <w:proofErr w:type="spellStart"/>
+      <w:r>
+        <w:t>Click</w:t>
+      </w:r>
+      <w:proofErr w:type="spellEnd"/>
+      <w:r>
+        <w:t xml:space="preserve"> en el Botón </w:t>
+      </w:r>
+      <w:r>
+        <w:t xml:space="preserve">Descargar Archivo de </w:t>
+      </w:r>
+      <w:r>
+        <w:t>Ex</w:t>
+      </w:r>
+      <w:r>
+        <w:t>porta</w:t>
+      </w:r>
+      <w:r>
+        <w:t>ción</w:t>
+      </w:r>
+      <w:r>
+        <w:t xml:space="preserve">, </w:t>
+      </w:r>
+      <w:r>
+        <w:t xml:space="preserve">y simplemente esperar a que la </w:t>
+      </w:r>
+      <w:r>
+        <w:t>Descarga</w:t>
+      </w:r>
+      <w:r>
+        <w:t xml:space="preserve"> se complete</w:t>
+      </w:r>
+      <w:r>
+        <w:t>.</w:t>
+      </w:r>
+    </w:p>
+    <w:p>
+      <w:pPr>
+        <w:jc w:val="both"/>
+        <w:rPr>
+          <w:i/>
+        </w:rPr>
+      </w:pPr>
+      <w:r>
+        <w:rPr>
+          <w:i/>
+        </w:rPr>
+        <w:t xml:space="preserve">Página Inicial de </w:t>
+      </w:r>
+      <w:proofErr w:type="spellStart"/>
+      <w:r>
+        <w:rPr>
+          <w:i/>
+        </w:rPr>
+        <w:t>Superusuario</w:t>
+      </w:r>
+      <w:proofErr w:type="spellEnd"/>
+      <w:r>
+        <w:rPr>
+          <w:i/>
+        </w:rPr>
+        <w:t>&gt;Administración de Datos&gt;</w:t>
+      </w:r>
+      <w:r>
+        <w:rPr>
+          <w:i/>
+        </w:rPr>
+        <w:t>Exportación de Archivo</w:t>
+      </w:r>
+      <w:r>
+        <w:rPr>
+          <w:i/>
+        </w:rPr>
+        <w:t>s&gt;Descargar Archivo de Exportación.</w:t>
+      </w:r>
       <w:bookmarkStart w:id="0" w:name="_GoBack"/>
       <w:bookmarkEnd w:id="0"/>
     </w:p>
-    <w:p>
-      <w:pPr>
-        <w:jc w:val="both"/>
-        <w:rPr>
-          <w:b/>
-        </w:rPr>
-      </w:pPr>
-    </w:p>
-    <w:p>
-      <w:pPr>
-        <w:jc w:val="both"/>
-        <w:rPr>
-          <w:b/>
-        </w:rPr>
-      </w:pPr>
-      <w:r>
-        <w:rPr>
-          <w:b/>
-        </w:rPr>
-        <w:t xml:space="preserve">UBICACIÓN </w:t>
-      </w:r>
-      <w:r>
-        <w:rPr>
-          <w:b/>
-        </w:rPr>
-        <w:t>DESTINO</w:t>
-      </w:r>
-      <w:r>
-        <w:rPr>
-          <w:b/>
-        </w:rPr>
-        <w:t xml:space="preserve"> DE LOS DATOS </w:t>
-      </w:r>
-      <w:r>
-        <w:rPr>
-          <w:b/>
-        </w:rPr>
-        <w:t xml:space="preserve">EXPORTADOS </w:t>
-      </w:r>
-    </w:p>
-    <w:p>
-      <w:pPr>
-        <w:jc w:val="both"/>
-      </w:pPr>
-      <w:r>
-        <w:t xml:space="preserve">La ubicación </w:t>
-      </w:r>
-      <w:r>
-        <w:t>final</w:t>
-      </w:r>
-      <w:r>
-        <w:t xml:space="preserve"> de los datos </w:t>
-      </w:r>
-      <w:r>
-        <w:t>procesados</w:t>
-      </w:r>
-      <w:r>
-        <w:t xml:space="preserve"> puede ser cualquiera </w:t>
-      </w:r>
-      <w:r>
-        <w:t xml:space="preserve">que </w:t>
-      </w:r>
-      <w:r>
-        <w:t xml:space="preserve">el usuario </w:t>
-      </w:r>
-      <w:r>
-        <w:t>decida en cualquier directorio al que tenga acceso</w:t>
-      </w:r>
-      <w:r>
-        <w:t>.</w:t>
-      </w:r>
-    </w:p>
-    <w:p>
-      <w:pPr>
-        <w:jc w:val="both"/>
-      </w:pPr>
-    </w:p>
-    <w:p>
-      <w:pPr>
-        <w:jc w:val="both"/>
-        <w:rPr>
-          <w:b/>
-        </w:rPr>
-      </w:pPr>
-      <w:r>
-        <w:rPr>
-          <w:b/>
-        </w:rPr>
-        <w:t xml:space="preserve">RESTRICCIONES EN EL USO DEL MODULO DE </w:t>
-      </w:r>
-      <w:r>
-        <w:rPr>
-          <w:b/>
-        </w:rPr>
-        <w:t>EX</w:t>
-      </w:r>
-      <w:r>
-        <w:rPr>
-          <w:b/>
-        </w:rPr>
-        <w:t>PORTACIÓN</w:t>
-      </w:r>
-    </w:p>
-    <w:p>
-      <w:pPr>
-        <w:jc w:val="both"/>
-      </w:pPr>
-      <w:r>
-        <w:t xml:space="preserve">Cualquier usuario que tenga los derechos de </w:t>
-      </w:r>
-      <w:proofErr w:type="spellStart"/>
-      <w:r>
-        <w:t>Superusuario</w:t>
-      </w:r>
-      <w:proofErr w:type="spellEnd"/>
-      <w:r>
-        <w:t xml:space="preserve"> o Administrador puede acceder a este módulo.</w:t>
-      </w:r>
-    </w:p>
-    <w:p>
-      <w:pPr>
-        <w:jc w:val="both"/>
-      </w:pPr>
-    </w:p>
-    <w:p>
-      <w:pPr>
-        <w:jc w:val="both"/>
-        <w:rPr>
-          <w:b/>
-        </w:rPr>
-      </w:pPr>
-      <w:r>
-        <w:rPr>
-          <w:b/>
-        </w:rPr>
-        <w:t xml:space="preserve">INSTRUCCIONES DE USO DEL MÓDULO DE </w:t>
-      </w:r>
-      <w:r>
-        <w:rPr>
-          <w:b/>
-        </w:rPr>
-        <w:t>EX</w:t>
-      </w:r>
-      <w:r>
-        <w:rPr>
-          <w:b/>
-        </w:rPr>
-        <w:t xml:space="preserve">PORTACIÓN </w:t>
-      </w:r>
-    </w:p>
-    <w:p>
-      <w:pPr>
-        <w:jc w:val="both"/>
-      </w:pPr>
-      <w:r>
-        <w:t xml:space="preserve">Acceder desde la app a la ubicación del módulo desde la página principal del usuario </w:t>
-      </w:r>
-      <w:proofErr w:type="spellStart"/>
-      <w:r>
-        <w:t>Superusuario</w:t>
-      </w:r>
-      <w:proofErr w:type="spellEnd"/>
-      <w:r>
-        <w:t xml:space="preserve"> o </w:t>
-      </w:r>
-      <w:r>
-        <w:t>A</w:t>
-      </w:r>
-      <w:r>
-        <w:t xml:space="preserve">dministrador haciendo </w:t>
-      </w:r>
-      <w:proofErr w:type="spellStart"/>
-      <w:r>
-        <w:t>Click</w:t>
-      </w:r>
-      <w:proofErr w:type="spellEnd"/>
-      <w:r>
-        <w:t xml:space="preserve"> en el botón de Administración de Datos, dentro de la página ubicarse en el apartado </w:t>
-      </w:r>
-      <w:r>
-        <w:t>Ex</w:t>
-      </w:r>
-      <w:r>
-        <w:t xml:space="preserve">portar Documentos, </w:t>
-      </w:r>
-      <w:r>
-        <w:t>capturar la ruta del directorio de destino en la Barra “Capturar Manualmente Directorio de Destino”</w:t>
-      </w:r>
-      <w:r>
-        <w:t xml:space="preserve">, dar </w:t>
-      </w:r>
-      <w:proofErr w:type="spellStart"/>
-      <w:r>
-        <w:t>Click</w:t>
-      </w:r>
-      <w:proofErr w:type="spellEnd"/>
-      <w:r>
-        <w:t xml:space="preserve"> en el Botón </w:t>
-      </w:r>
-      <w:r>
-        <w:t>Ex</w:t>
-      </w:r>
-      <w:r>
-        <w:t xml:space="preserve">portar, </w:t>
-      </w:r>
-      <w:r>
-        <w:t>y simplemente esperar a que la exportación se complete</w:t>
-      </w:r>
-      <w:r>
-        <w:t>.</w:t>
-      </w:r>
-    </w:p>
-    <w:p>
-      <w:pPr>
-        <w:jc w:val="both"/>
-        <w:rPr>
-          <w:i/>
-        </w:rPr>
-      </w:pPr>
-      <w:r>
-        <w:rPr>
-          <w:i/>
-        </w:rPr>
-        <w:t xml:space="preserve">Página Inicial de </w:t>
-      </w:r>
-      <w:proofErr w:type="spellStart"/>
-      <w:r>
-        <w:rPr>
-          <w:i/>
-        </w:rPr>
-        <w:t>Superusuario</w:t>
-      </w:r>
-      <w:proofErr w:type="spellEnd"/>
-      <w:r>
-        <w:rPr>
-          <w:i/>
-        </w:rPr>
-        <w:t>&gt;Administración de Datos&gt;</w:t>
-      </w:r>
-      <w:r>
-        <w:rPr>
-          <w:i/>
-        </w:rPr>
-        <w:t>Exportación de Archivos&gt;Capturar Directorio de Destino</w:t>
-      </w:r>
-      <w:r>
-        <w:rPr>
-          <w:i/>
-        </w:rPr>
-        <w:t>&gt;</w:t>
-      </w:r>
-      <w:r>
-        <w:rPr>
-          <w:i/>
-        </w:rPr>
-        <w:t>Ex</w:t>
-      </w:r>
-      <w:r>
-        <w:rPr>
-          <w:i/>
-        </w:rPr>
-        <w:t>portar</w:t>
-      </w:r>
-      <w:r>
-        <w:rPr>
-          <w:i/>
-        </w:rPr>
-        <w:t>.</w:t>
-      </w:r>
-    </w:p>
-    <w:p/>
     <w:sectPr>
       <w:pgSz w:w="12240" w:h="15840"/>
       <w:pgMar w:top="1417" w:right="1701" w:bottom="1417" w:left="1701" w:header="708" w:footer="708" w:gutter="0"/>

</xml_diff>